<commit_message>
Adição parte dos controles do jogo
</commit_message>
<xml_diff>
--- a/Projeto_integrado_03_05(WIP).docx
+++ b/Projeto_integrado_03_05(WIP).docx
@@ -570,6 +570,75 @@
       </w:pPr>
       <w:r>
         <w:rPr>
+          <w:noProof/>
+          <w:sz w:val="40"/>
+          <w:szCs w:val="40"/>
+        </w:rPr>
+        <w:drawing>
+          <wp:anchor distT="0" distB="0" distL="114300" distR="114300" simplePos="0" relativeHeight="251658240" behindDoc="0" locked="0" layoutInCell="1" allowOverlap="1" wp14:anchorId="4150CB73" wp14:editId="0BB3B745">
+            <wp:simplePos x="0" y="0"/>
+            <wp:positionH relativeFrom="column">
+              <wp:posOffset>-1244496</wp:posOffset>
+            </wp:positionH>
+            <wp:positionV relativeFrom="paragraph">
+              <wp:posOffset>436880</wp:posOffset>
+            </wp:positionV>
+            <wp:extent cx="8063021" cy="4531057"/>
+            <wp:effectExtent l="0" t="0" r="0" b="3175"/>
+            <wp:wrapNone/>
+            <wp:docPr id="3" name="Imagem 3"/>
+            <wp:cNvGraphicFramePr>
+              <a:graphicFrameLocks xmlns:a="http://schemas.openxmlformats.org/drawingml/2006/main" noChangeAspect="1"/>
+            </wp:cNvGraphicFramePr>
+            <a:graphic xmlns:a="http://schemas.openxmlformats.org/drawingml/2006/main">
+              <a:graphicData uri="http://schemas.openxmlformats.org/drawingml/2006/picture">
+                <pic:pic xmlns:pic="http://schemas.openxmlformats.org/drawingml/2006/picture">
+                  <pic:nvPicPr>
+                    <pic:cNvPr id="0" name="Picture 2"/>
+                    <pic:cNvPicPr>
+                      <a:picLocks noChangeAspect="1" noChangeArrowheads="1"/>
+                    </pic:cNvPicPr>
+                  </pic:nvPicPr>
+                  <pic:blipFill>
+                    <a:blip r:embed="rId8">
+                      <a:extLst>
+                        <a:ext uri="{28A0092B-C50C-407E-A947-70E740481C1C}">
+                          <a14:useLocalDpi xmlns:a14="http://schemas.microsoft.com/office/drawing/2010/main" val="0"/>
+                        </a:ext>
+                      </a:extLst>
+                    </a:blip>
+                    <a:srcRect/>
+                    <a:stretch>
+                      <a:fillRect/>
+                    </a:stretch>
+                  </pic:blipFill>
+                  <pic:spPr bwMode="auto">
+                    <a:xfrm>
+                      <a:off x="0" y="0"/>
+                      <a:ext cx="8063021" cy="4531057"/>
+                    </a:xfrm>
+                    <a:prstGeom prst="rect">
+                      <a:avLst/>
+                    </a:prstGeom>
+                    <a:noFill/>
+                    <a:ln>
+                      <a:noFill/>
+                    </a:ln>
+                  </pic:spPr>
+                </pic:pic>
+              </a:graphicData>
+            </a:graphic>
+            <wp14:sizeRelH relativeFrom="margin">
+              <wp14:pctWidth>0</wp14:pctWidth>
+            </wp14:sizeRelH>
+            <wp14:sizeRelV relativeFrom="margin">
+              <wp14:pctHeight>0</wp14:pctHeight>
+            </wp14:sizeRelV>
+          </wp:anchor>
+        </w:drawing>
+      </w:r>
+      <w:r>
+        <w:rPr>
           <w:sz w:val="40"/>
           <w:szCs w:val="40"/>
         </w:rPr>
@@ -583,88 +652,46 @@
           <w:szCs w:val="40"/>
         </w:rPr>
       </w:pPr>
-      <w:r>
-        <w:rPr>
-          <w:sz w:val="40"/>
-          <w:szCs w:val="40"/>
-        </w:rPr>
-        <w:t>X</w:t>
-      </w:r>
-    </w:p>
-    <w:p>
-      <w:pPr>
-        <w:rPr>
-          <w:sz w:val="40"/>
-          <w:szCs w:val="40"/>
-        </w:rPr>
-      </w:pPr>
-      <w:r>
-        <w:rPr>
-          <w:sz w:val="40"/>
-          <w:szCs w:val="40"/>
-        </w:rPr>
-        <w:t>X</w:t>
-      </w:r>
-    </w:p>
-    <w:p>
-      <w:pPr>
-        <w:rPr>
-          <w:sz w:val="40"/>
-          <w:szCs w:val="40"/>
-        </w:rPr>
-      </w:pPr>
-      <w:r>
-        <w:rPr>
-          <w:sz w:val="40"/>
-          <w:szCs w:val="40"/>
-        </w:rPr>
-        <w:t>X</w:t>
-      </w:r>
-    </w:p>
-    <w:p>
-      <w:pPr>
-        <w:rPr>
-          <w:sz w:val="40"/>
-          <w:szCs w:val="40"/>
-        </w:rPr>
-      </w:pPr>
-      <w:r>
-        <w:rPr>
-          <w:sz w:val="40"/>
-          <w:szCs w:val="40"/>
-        </w:rPr>
-        <w:t>X</w:t>
-      </w:r>
-    </w:p>
-    <w:p>
-      <w:pPr>
-        <w:rPr>
-          <w:sz w:val="40"/>
-          <w:szCs w:val="40"/>
-        </w:rPr>
-      </w:pPr>
-      <w:r>
-        <w:rPr>
-          <w:sz w:val="40"/>
-          <w:szCs w:val="40"/>
-        </w:rPr>
-        <w:t>X</w:t>
-      </w:r>
-    </w:p>
-    <w:p>
-      <w:pPr>
-        <w:rPr>
-          <w:sz w:val="40"/>
-          <w:szCs w:val="40"/>
-        </w:rPr>
-      </w:pPr>
-      <w:r>
-        <w:rPr>
-          <w:sz w:val="40"/>
-          <w:szCs w:val="40"/>
-        </w:rPr>
-        <w:t>X</w:t>
-      </w:r>
+    </w:p>
+    <w:p>
+      <w:pPr>
+        <w:rPr>
+          <w:sz w:val="40"/>
+          <w:szCs w:val="40"/>
+        </w:rPr>
+      </w:pPr>
+    </w:p>
+    <w:p>
+      <w:pPr>
+        <w:rPr>
+          <w:sz w:val="40"/>
+          <w:szCs w:val="40"/>
+        </w:rPr>
+      </w:pPr>
+    </w:p>
+    <w:p>
+      <w:pPr>
+        <w:rPr>
+          <w:sz w:val="40"/>
+          <w:szCs w:val="40"/>
+        </w:rPr>
+      </w:pPr>
+    </w:p>
+    <w:p>
+      <w:pPr>
+        <w:rPr>
+          <w:sz w:val="40"/>
+          <w:szCs w:val="40"/>
+        </w:rPr>
+      </w:pPr>
+    </w:p>
+    <w:p>
+      <w:pPr>
+        <w:rPr>
+          <w:sz w:val="40"/>
+          <w:szCs w:val="40"/>
+        </w:rPr>
+      </w:pPr>
     </w:p>
     <w:p>
       <w:pPr>
@@ -1340,7 +1367,7 @@
                     </pic:cNvPicPr>
                   </pic:nvPicPr>
                   <pic:blipFill>
-                    <a:blip r:embed="rId8">
+                    <a:blip r:embed="rId9">
                       <a:extLst>
                         <a:ext uri="{28A0092B-C50C-407E-A947-70E740481C1C}">
                           <a14:useLocalDpi xmlns:a14="http://schemas.microsoft.com/office/drawing/2010/main" val="0"/>
@@ -1786,14 +1813,7 @@
           <w:sz w:val="40"/>
           <w:szCs w:val="40"/>
         </w:rPr>
-        <w:t>I</w:t>
-      </w:r>
-      <w:r>
-        <w:rPr>
-          <w:sz w:val="40"/>
-          <w:szCs w:val="40"/>
-        </w:rPr>
-        <w:t>nimigos</w:t>
+        <w:t>Inimigos</w:t>
       </w:r>
     </w:p>
     <w:p>
@@ -1913,7 +1933,7 @@
           <w:sz w:val="40"/>
           <w:szCs w:val="40"/>
         </w:rPr>
-        <w:t>. Os N</w:t>
+        <w:t xml:space="preserve">. Os </w:t>
       </w:r>
       <w:proofErr w:type="spellStart"/>
       <w:r>
@@ -1921,7 +1941,7 @@
           <w:sz w:val="40"/>
           <w:szCs w:val="40"/>
         </w:rPr>
-        <w:t>PCs</w:t>
+        <w:t>NPCs</w:t>
       </w:r>
       <w:proofErr w:type="spellEnd"/>
       <w:r>
@@ -3369,6 +3389,15 @@
 </file>
 
 <file path=customXml/item2.xml><?xml version="1.0" encoding="utf-8"?>
+<?mso-contentType ?>
+<FormTemplates xmlns="http://schemas.microsoft.com/sharepoint/v3/contenttype/forms">
+  <Display>DocumentLibraryForm</Display>
+  <Edit>DocumentLibraryForm</Edit>
+  <New>DocumentLibraryForm</New>
+</FormTemplates>
+</file>
+
+<file path=customXml/item3.xml><?xml version="1.0" encoding="utf-8"?>
 <ct:contentTypeSchema xmlns:ct="http://schemas.microsoft.com/office/2006/metadata/contentType" xmlns:ma="http://schemas.microsoft.com/office/2006/metadata/properties/metaAttributes" ct:_="" ma:_="" ma:contentTypeName="Documento" ma:contentTypeID="0x0101003601F8C3C54FC74B8BA17D1A261AB544" ma:contentTypeVersion="3" ma:contentTypeDescription="Crie um novo documento." ma:contentTypeScope="" ma:versionID="eee9efb0f9210ada2ed22fe6b81e058a">
   <xsd:schema xmlns:xsd="http://www.w3.org/2001/XMLSchema" xmlns:xs="http://www.w3.org/2001/XMLSchema" xmlns:p="http://schemas.microsoft.com/office/2006/metadata/properties" xmlns:ns2="07eae5aa-e9d5-40f6-a98b-51aa3b1c5d76" targetNamespace="http://schemas.microsoft.com/office/2006/metadata/properties" ma:root="true" ma:fieldsID="b105404e2e97043f831b9f39274c17f1" ns2:_="">
     <xsd:import namespace="07eae5aa-e9d5-40f6-a98b-51aa3b1c5d76"/>
@@ -3506,15 +3535,6 @@
 </ct:contentTypeSchema>
 </file>
 
-<file path=customXml/item3.xml><?xml version="1.0" encoding="utf-8"?>
-<?mso-contentType ?>
-<FormTemplates xmlns="http://schemas.microsoft.com/sharepoint/v3/contenttype/forms">
-  <Display>DocumentLibraryForm</Display>
-  <Edit>DocumentLibraryForm</Edit>
-  <New>DocumentLibraryForm</New>
-</FormTemplates>
-</file>
-
 <file path=customXml/itemProps1.xml><?xml version="1.0" encoding="utf-8"?>
 <ds:datastoreItem xmlns:ds="http://schemas.openxmlformats.org/officeDocument/2006/customXml" ds:itemID="{57484F96-D566-4A0D-BD4D-05B71D0E7C52}">
   <ds:schemaRefs>
@@ -3525,6 +3545,14 @@
 </file>
 
 <file path=customXml/itemProps2.xml><?xml version="1.0" encoding="utf-8"?>
+<ds:datastoreItem xmlns:ds="http://schemas.openxmlformats.org/officeDocument/2006/customXml" ds:itemID="{F9D7FAA3-B1B4-486A-B116-5B383F41BD72}">
+  <ds:schemaRefs>
+    <ds:schemaRef ds:uri="http://schemas.microsoft.com/sharepoint/v3/contenttype/forms"/>
+  </ds:schemaRefs>
+</ds:datastoreItem>
+</file>
+
+<file path=customXml/itemProps3.xml><?xml version="1.0" encoding="utf-8"?>
 <ds:datastoreItem xmlns:ds="http://schemas.openxmlformats.org/officeDocument/2006/customXml" ds:itemID="{81B25D14-8428-406B-A13D-CF23604F4E80}">
   <ds:schemaRefs>
     <ds:schemaRef ds:uri="http://schemas.microsoft.com/office/2006/metadata/contentType"/>
@@ -3540,12 +3568,4 @@
     <ds:schemaRef ds:uri="http://schemas.microsoft.com/internal/obd"/>
   </ds:schemaRefs>
 </ds:datastoreItem>
-</file>
-
-<file path=customXml/itemProps3.xml><?xml version="1.0" encoding="utf-8"?>
-<ds:datastoreItem xmlns:ds="http://schemas.openxmlformats.org/officeDocument/2006/customXml" ds:itemID="{F9D7FAA3-B1B4-486A-B116-5B383F41BD72}">
-  <ds:schemaRefs>
-    <ds:schemaRef ds:uri="http://schemas.microsoft.com/sharepoint/v3/contenttype/forms"/>
-  </ds:schemaRefs>
-</ds:datastoreItem>
 </file>
</xml_diff>